<commit_message>
Update Complete Guide to 2P Code Installation and Use.docx
</commit_message>
<xml_diff>
--- a/Doc/Complete Guide to 2P Code Installation and Use.docx
+++ b/Doc/Complete Guide to 2P Code Installation and Use.docx
@@ -42,12 +42,7 @@
       </w:r>
       <w:proofErr w:type="gramEnd"/>
       <w:r>
-        <w:t xml:space="preserve"> analysis scripts to extract stimulus dr</w:t>
-      </w:r>
-      <w:bookmarkStart w:id="0" w:name="_GoBack"/>
-      <w:bookmarkEnd w:id="0"/>
-      <w:r>
-        <w:t xml:space="preserve">iven Calcium </w:t>
+        <w:t xml:space="preserve"> analysis scripts to extract stimulus driven Calcium </w:t>
       </w:r>
       <w:r>
         <w:t>transient</w:t>
@@ -295,7 +290,12 @@
       </w:r>
       <w:proofErr w:type="spellEnd"/>
       <w:r>
-        <w:t xml:space="preserve"> as explained here (http://bigwww.epfl.ch/sage/soft/mij/) NB, instead of using ij.jar, place the up to date version from your FIJI package (</w:t>
+        <w:t xml:space="preserve"> as explained here (http://bigwww.epfl.ch/sage/soft/mij/) NB, instead of using ij.jar, place the up to date version f</w:t>
+      </w:r>
+      <w:bookmarkStart w:id="0" w:name="_GoBack"/>
+      <w:bookmarkEnd w:id="0"/>
+      <w:r>
+        <w:t>rom your FIJI package (</w:t>
       </w:r>
       <w:proofErr w:type="spellStart"/>
       <w:r>
@@ -326,21 +326,16 @@
         </w:r>
       </w:hyperlink>
       <w:r>
-        <w:t>) OR (</w:t>
-      </w:r>
-      <w:proofErr w:type="spellStart"/>
-      <w:r>
-        <w:t>githublink</w:t>
-      </w:r>
-      <w:proofErr w:type="spellEnd"/>
-      <w:r>
-        <w:t>…..</w:t>
-      </w:r>
-      <w:proofErr w:type="spellStart"/>
-      <w:r>
-        <w:t>etc</w:t>
-      </w:r>
-      <w:proofErr w:type="spellEnd"/>
+        <w:t xml:space="preserve">) OR </w:t>
+      </w:r>
+      <w:hyperlink r:id="rId11" w:history="1">
+        <w:r>
+          <w:rPr>
+            <w:rStyle w:val="Hyperlink"/>
+          </w:rPr>
+          <w:t>https://github.com/GrimmSnark/Cell_Magic_Wand</w:t>
+        </w:r>
+      </w:hyperlink>
       <w:r>
         <w:t>)</w:t>
       </w:r>
@@ -372,7 +367,7 @@
       <w:r>
         <w:t>, this package uses some of their functions (</w:t>
       </w:r>
-      <w:hyperlink r:id="rId11" w:history="1">
+      <w:hyperlink r:id="rId12" w:history="1">
         <w:r>
           <w:rPr>
             <w:rStyle w:val="Hyperlink"/>
@@ -521,7 +516,7 @@
       <w:r>
         <w:t>Install psychophysics toolbox (</w:t>
       </w:r>
-      <w:hyperlink r:id="rId12" w:history="1">
+      <w:hyperlink r:id="rId13" w:history="1">
         <w:r>
           <w:rPr>
             <w:rStyle w:val="Hyperlink"/>
@@ -1049,7 +1044,7 @@
                     </pic:cNvPicPr>
                   </pic:nvPicPr>
                   <pic:blipFill>
-                    <a:blip r:embed="rId13" cstate="print">
+                    <a:blip r:embed="rId14" cstate="print">
                       <a:extLst>
                         <a:ext uri="{28A0092B-C50C-407E-A947-70E740481C1C}">
                           <a14:useLocalDpi xmlns:a14="http://schemas.microsoft.com/office/drawing/2010/main" val="0"/>
@@ -2515,7 +2510,7 @@
       </w:r>
     </w:p>
     <w:sectPr>
-      <w:headerReference w:type="default" r:id="rId14"/>
+      <w:headerReference w:type="default" r:id="rId15"/>
       <w:pgSz w:w="12240" w:h="15840"/>
       <w:pgMar w:top="1440" w:right="1440" w:bottom="1440" w:left="1440" w:header="720" w:footer="720" w:gutter="0"/>
       <w:cols w:space="720"/>

</xml_diff>